<commit_message>
Comparaison entre Banana pi et Raspberry Pi
</commit_message>
<xml_diff>
--- a/Maxime/RechercheFinal.docx
+++ b/Maxime/RechercheFinal.docx
@@ -10,21 +10,19 @@
         <w:rPr>
           <w:rFonts w:ascii="Arial" w:hAnsi="Arial" w:cs="Arial"/>
           <w:b/>
-          <w:sz w:val="30"/>
-          <w:szCs w:val="30"/>
+          <w:sz w:val="24"/>
+          <w:szCs w:val="24"/>
         </w:rPr>
       </w:pPr>
       <w:r>
         <w:rPr>
           <w:rFonts w:ascii="Arial" w:hAnsi="Arial" w:cs="Arial"/>
           <w:b/>
-          <w:sz w:val="30"/>
-          <w:szCs w:val="30"/>
+          <w:sz w:val="24"/>
+          <w:szCs w:val="24"/>
         </w:rPr>
         <w:t>L’avenir de la Raspberry Pi</w:t>
       </w:r>
-      <w:bookmarkStart w:id="0" w:name="_GoBack"/>
-      <w:bookmarkEnd w:id="0"/>
     </w:p>
     <w:p>
       <w:pPr>
@@ -561,11 +559,1341 @@
         </w:rPr>
         <w:t>faire des essais, sans vouloir trop dépenser.</w:t>
       </w:r>
-      <w:r>
-        <w:rPr>
-          <w:rFonts w:ascii="Arial" w:hAnsi="Arial" w:cs="Arial"/>
-          <w:sz w:val="24"/>
-          <w:szCs w:val="24"/>
+    </w:p>
+    <w:p>
+      <w:pPr>
+        <w:rPr>
+          <w:rFonts w:ascii="Arial" w:hAnsi="Arial" w:cs="Arial"/>
+          <w:sz w:val="24"/>
+          <w:szCs w:val="24"/>
+        </w:rPr>
+      </w:pPr>
+      <w:r>
+        <w:rPr>
+          <w:rFonts w:ascii="Arial" w:hAnsi="Arial" w:cs="Arial"/>
+          <w:sz w:val="24"/>
+          <w:szCs w:val="24"/>
+        </w:rPr>
+        <w:br w:type="page"/>
+      </w:r>
+    </w:p>
+    <w:p>
+      <w:pPr>
+        <w:spacing w:line="480" w:lineRule="auto"/>
+        <w:ind w:firstLine="708"/>
+        <w:rPr>
+          <w:rFonts w:ascii="Arial" w:eastAsia="Times New Roman" w:hAnsi="Arial" w:cs="Arial"/>
+          <w:color w:val="222222"/>
+          <w:sz w:val="24"/>
+          <w:szCs w:val="24"/>
+          <w:lang w:eastAsia="fr-CA"/>
+        </w:rPr>
+      </w:pPr>
+      <w:proofErr w:type="spellStart"/>
+      <w:r>
+        <w:rPr>
+          <w:rFonts w:ascii="Arial" w:hAnsi="Arial" w:cs="Arial"/>
+          <w:sz w:val="24"/>
+          <w:szCs w:val="24"/>
+        </w:rPr>
+        <w:lastRenderedPageBreak/>
+        <w:t>Raspberry</w:t>
+      </w:r>
+      <w:proofErr w:type="spellEnd"/>
+      <w:r>
+        <w:rPr>
+          <w:rFonts w:ascii="Arial" w:hAnsi="Arial" w:cs="Arial"/>
+          <w:sz w:val="24"/>
+          <w:szCs w:val="24"/>
+        </w:rPr>
+        <w:t xml:space="preserve"> Pi ou Banana Pi? Le comparatif suivant prend en exemple, la </w:t>
+      </w:r>
+      <w:proofErr w:type="spellStart"/>
+      <w:r>
+        <w:rPr>
+          <w:rFonts w:ascii="Arial" w:hAnsi="Arial" w:cs="Arial"/>
+          <w:sz w:val="24"/>
+          <w:szCs w:val="24"/>
+        </w:rPr>
+        <w:t>Raspberry</w:t>
+      </w:r>
+      <w:proofErr w:type="spellEnd"/>
+      <w:r>
+        <w:rPr>
+          <w:rFonts w:ascii="Arial" w:hAnsi="Arial" w:cs="Arial"/>
+          <w:sz w:val="24"/>
+          <w:szCs w:val="24"/>
+        </w:rPr>
+        <w:t xml:space="preserve"> pi 3 Model B et le Banana Pi A29 Dual </w:t>
+      </w:r>
+      <w:proofErr w:type="spellStart"/>
+      <w:r>
+        <w:rPr>
+          <w:rFonts w:ascii="Arial" w:hAnsi="Arial" w:cs="Arial"/>
+          <w:sz w:val="24"/>
+          <w:szCs w:val="24"/>
+        </w:rPr>
+        <w:t>Core</w:t>
+      </w:r>
+      <w:proofErr w:type="spellEnd"/>
+      <w:r>
+        <w:rPr>
+          <w:rFonts w:ascii="Arial" w:hAnsi="Arial" w:cs="Arial"/>
+          <w:sz w:val="24"/>
+          <w:szCs w:val="24"/>
+        </w:rPr>
+        <w:t xml:space="preserve"> </w:t>
+      </w:r>
+      <w:proofErr w:type="spellStart"/>
+      <w:r>
+        <w:rPr>
+          <w:rFonts w:ascii="Arial" w:hAnsi="Arial" w:cs="Arial"/>
+          <w:sz w:val="24"/>
+          <w:szCs w:val="24"/>
+        </w:rPr>
+        <w:t>Development</w:t>
+      </w:r>
+      <w:proofErr w:type="spellEnd"/>
+      <w:r>
+        <w:rPr>
+          <w:rFonts w:ascii="Arial" w:hAnsi="Arial" w:cs="Arial"/>
+          <w:sz w:val="24"/>
+          <w:szCs w:val="24"/>
+        </w:rPr>
+        <w:t xml:space="preserve"> </w:t>
+      </w:r>
+      <w:proofErr w:type="spellStart"/>
+      <w:r>
+        <w:rPr>
+          <w:rFonts w:ascii="Arial" w:hAnsi="Arial" w:cs="Arial"/>
+          <w:sz w:val="24"/>
+          <w:szCs w:val="24"/>
+        </w:rPr>
+        <w:t>Board</w:t>
+      </w:r>
+      <w:proofErr w:type="spellEnd"/>
+      <w:r>
+        <w:rPr>
+          <w:rFonts w:ascii="Arial" w:hAnsi="Arial" w:cs="Arial"/>
+          <w:sz w:val="24"/>
+          <w:szCs w:val="24"/>
+        </w:rPr>
+        <w:t xml:space="preserve">, qui sont tous les deux à environs 50 dollars canadiens sur le marché. Commençons par analyser la </w:t>
+      </w:r>
+      <w:proofErr w:type="spellStart"/>
+      <w:r>
+        <w:rPr>
+          <w:rFonts w:ascii="Arial" w:hAnsi="Arial" w:cs="Arial"/>
+          <w:sz w:val="24"/>
+          <w:szCs w:val="24"/>
+        </w:rPr>
+        <w:t>Raspberry</w:t>
+      </w:r>
+      <w:proofErr w:type="spellEnd"/>
+      <w:r>
+        <w:rPr>
+          <w:rFonts w:ascii="Arial" w:hAnsi="Arial" w:cs="Arial"/>
+          <w:sz w:val="24"/>
+          <w:szCs w:val="24"/>
+        </w:rPr>
+        <w:t xml:space="preserve"> Pi, elle utilise le « CPU » </w:t>
+      </w:r>
+      <w:r>
+        <w:rPr>
+          <w:rFonts w:ascii="Arial" w:eastAsia="Times New Roman" w:hAnsi="Arial" w:cs="Arial"/>
+          <w:color w:val="222222"/>
+          <w:sz w:val="24"/>
+          <w:szCs w:val="24"/>
+          <w:lang w:eastAsia="fr-CA"/>
+        </w:rPr>
+        <w:t>A 1.2GHz 64-bit quad-</w:t>
+      </w:r>
+      <w:proofErr w:type="spellStart"/>
+      <w:r>
+        <w:rPr>
+          <w:rFonts w:ascii="Arial" w:eastAsia="Times New Roman" w:hAnsi="Arial" w:cs="Arial"/>
+          <w:color w:val="222222"/>
+          <w:sz w:val="24"/>
+          <w:szCs w:val="24"/>
+          <w:lang w:eastAsia="fr-CA"/>
+        </w:rPr>
+        <w:t>core</w:t>
+      </w:r>
+      <w:proofErr w:type="spellEnd"/>
+      <w:r>
+        <w:rPr>
+          <w:rFonts w:ascii="Arial" w:eastAsia="Times New Roman" w:hAnsi="Arial" w:cs="Arial"/>
+          <w:color w:val="222222"/>
+          <w:sz w:val="24"/>
+          <w:szCs w:val="24"/>
+          <w:lang w:eastAsia="fr-CA"/>
+        </w:rPr>
+        <w:t xml:space="preserve"> ARMv8 CPU</w:t>
+      </w:r>
+      <w:r>
+        <w:rPr>
+          <w:rFonts w:ascii="Arial" w:eastAsia="Times New Roman" w:hAnsi="Arial" w:cs="Arial"/>
+          <w:color w:val="222222"/>
+          <w:sz w:val="24"/>
+          <w:szCs w:val="24"/>
+          <w:lang w:eastAsia="fr-CA"/>
+        </w:rPr>
+        <w:t>, à une mémoire d</w:t>
+      </w:r>
+      <w:r>
+        <w:rPr>
+          <w:rFonts w:ascii="Arial" w:eastAsia="Times New Roman" w:hAnsi="Arial" w:cs="Arial"/>
+          <w:color w:val="222222"/>
+          <w:sz w:val="24"/>
+          <w:szCs w:val="24"/>
+          <w:lang w:eastAsia="fr-CA"/>
+        </w:rPr>
+        <w:t>’</w:t>
+      </w:r>
+      <w:r>
+        <w:rPr>
+          <w:rFonts w:ascii="Arial" w:eastAsia="Times New Roman" w:hAnsi="Arial" w:cs="Arial"/>
+          <w:color w:val="222222"/>
+          <w:sz w:val="24"/>
+          <w:szCs w:val="24"/>
+          <w:lang w:eastAsia="fr-CA"/>
+        </w:rPr>
+        <w:t xml:space="preserve">un </w:t>
+      </w:r>
+      <w:proofErr w:type="spellStart"/>
+      <w:r>
+        <w:rPr>
+          <w:rFonts w:ascii="Arial" w:eastAsia="Times New Roman" w:hAnsi="Arial" w:cs="Arial"/>
+          <w:color w:val="222222"/>
+          <w:sz w:val="24"/>
+          <w:szCs w:val="24"/>
+          <w:lang w:eastAsia="fr-CA"/>
+        </w:rPr>
+        <w:t>gygabyte</w:t>
+      </w:r>
+      <w:proofErr w:type="spellEnd"/>
+      <w:r>
+        <w:rPr>
+          <w:rFonts w:ascii="Arial" w:eastAsia="Times New Roman" w:hAnsi="Arial" w:cs="Arial"/>
+          <w:color w:val="222222"/>
+          <w:sz w:val="24"/>
+          <w:szCs w:val="24"/>
+          <w:lang w:eastAsia="fr-CA"/>
+        </w:rPr>
+        <w:t xml:space="preserve"> (GB), un port Ethernet de 10/100 </w:t>
+      </w:r>
+      <w:r>
+        <w:rPr>
+          <w:rFonts w:ascii="Arial" w:eastAsia="Times New Roman" w:hAnsi="Arial" w:cs="Arial"/>
+          <w:color w:val="222222"/>
+          <w:sz w:val="24"/>
+          <w:szCs w:val="24"/>
+          <w:lang w:eastAsia="fr-CA"/>
+        </w:rPr>
+        <w:t>méga</w:t>
+      </w:r>
+      <w:r>
+        <w:rPr>
+          <w:rFonts w:ascii="Arial" w:eastAsia="Times New Roman" w:hAnsi="Arial" w:cs="Arial"/>
+          <w:color w:val="222222"/>
+          <w:sz w:val="24"/>
+          <w:szCs w:val="24"/>
+          <w:lang w:eastAsia="fr-CA"/>
+        </w:rPr>
+        <w:t>byte</w:t>
+      </w:r>
+      <w:r>
+        <w:rPr>
+          <w:rFonts w:ascii="Arial" w:eastAsia="Times New Roman" w:hAnsi="Arial" w:cs="Arial"/>
+          <w:color w:val="222222"/>
+          <w:sz w:val="24"/>
+          <w:szCs w:val="24"/>
+          <w:lang w:eastAsia="fr-CA"/>
+        </w:rPr>
+        <w:t xml:space="preserve"> par seconde (Mb</w:t>
+      </w:r>
+      <w:r>
+        <w:rPr>
+          <w:rFonts w:ascii="Arial" w:eastAsia="Times New Roman" w:hAnsi="Arial" w:cs="Arial"/>
+          <w:color w:val="222222"/>
+          <w:sz w:val="24"/>
+          <w:szCs w:val="24"/>
+          <w:lang w:eastAsia="fr-CA"/>
+        </w:rPr>
+        <w:t>/</w:t>
+      </w:r>
+      <w:r>
+        <w:rPr>
+          <w:rFonts w:ascii="Arial" w:eastAsia="Times New Roman" w:hAnsi="Arial" w:cs="Arial"/>
+          <w:color w:val="222222"/>
+          <w:sz w:val="24"/>
+          <w:szCs w:val="24"/>
+          <w:lang w:eastAsia="fr-CA"/>
+        </w:rPr>
+        <w:t>s), 4 USB 2.0, un port HDMI, Bluetooth 4.1.</w:t>
+      </w:r>
+      <w:r>
+        <w:rPr>
+          <w:rStyle w:val="Appeldenotedefin"/>
+          <w:rFonts w:ascii="Arial" w:eastAsia="Times New Roman" w:hAnsi="Arial" w:cs="Arial"/>
+          <w:color w:val="222222"/>
+          <w:sz w:val="24"/>
+          <w:szCs w:val="24"/>
+          <w:lang w:eastAsia="fr-CA"/>
+        </w:rPr>
+        <w:endnoteReference w:id="3"/>
+      </w:r>
+      <w:r>
+        <w:rPr>
+          <w:rFonts w:ascii="Arial" w:eastAsia="Times New Roman" w:hAnsi="Arial" w:cs="Arial"/>
+          <w:color w:val="222222"/>
+          <w:sz w:val="24"/>
+          <w:szCs w:val="24"/>
+          <w:lang w:eastAsia="fr-CA"/>
+        </w:rPr>
+        <w:t xml:space="preserve"> Pour ce qui est du Banana Pi, de son côté, il utilise un A20 ARM Cortex-A7 Dual-</w:t>
+      </w:r>
+      <w:proofErr w:type="spellStart"/>
+      <w:r>
+        <w:rPr>
+          <w:rFonts w:ascii="Arial" w:eastAsia="Times New Roman" w:hAnsi="Arial" w:cs="Arial"/>
+          <w:color w:val="222222"/>
+          <w:sz w:val="24"/>
+          <w:szCs w:val="24"/>
+          <w:lang w:eastAsia="fr-CA"/>
+        </w:rPr>
+        <w:t>Core</w:t>
+      </w:r>
+      <w:proofErr w:type="spellEnd"/>
+      <w:r>
+        <w:rPr>
+          <w:rFonts w:ascii="Arial" w:eastAsia="Times New Roman" w:hAnsi="Arial" w:cs="Arial"/>
+          <w:color w:val="222222"/>
+          <w:sz w:val="24"/>
+          <w:szCs w:val="24"/>
+          <w:lang w:eastAsia="fr-CA"/>
+        </w:rPr>
+        <w:t>, une mémoire de un GB, un port Ethernet de 10/100/1000 Mb</w:t>
+      </w:r>
+      <w:r>
+        <w:rPr>
+          <w:rFonts w:ascii="Arial" w:eastAsia="Times New Roman" w:hAnsi="Arial" w:cs="Arial"/>
+          <w:color w:val="222222"/>
+          <w:sz w:val="24"/>
+          <w:szCs w:val="24"/>
+          <w:lang w:eastAsia="fr-CA"/>
+        </w:rPr>
+        <w:t>/</w:t>
+      </w:r>
+      <w:r>
+        <w:rPr>
+          <w:rFonts w:ascii="Arial" w:eastAsia="Times New Roman" w:hAnsi="Arial" w:cs="Arial"/>
+          <w:color w:val="222222"/>
+          <w:sz w:val="24"/>
+          <w:szCs w:val="24"/>
+          <w:lang w:eastAsia="fr-CA"/>
+        </w:rPr>
+        <w:t>s, 2 ports USB 2.0, un port HDMI, CVBS et LVDS.</w:t>
+      </w:r>
+      <w:r>
+        <w:rPr>
+          <w:rStyle w:val="Appeldenotedefin"/>
+          <w:rFonts w:ascii="Arial" w:eastAsia="Times New Roman" w:hAnsi="Arial" w:cs="Arial"/>
+          <w:color w:val="222222"/>
+          <w:sz w:val="24"/>
+          <w:szCs w:val="24"/>
+          <w:lang w:eastAsia="fr-CA"/>
+        </w:rPr>
+        <w:endnoteReference w:id="4"/>
+      </w:r>
+      <w:r>
+        <w:rPr>
+          <w:rFonts w:ascii="Arial" w:eastAsia="Times New Roman" w:hAnsi="Arial" w:cs="Arial"/>
+          <w:color w:val="222222"/>
+          <w:sz w:val="24"/>
+          <w:szCs w:val="24"/>
+          <w:lang w:eastAsia="fr-CA"/>
+        </w:rPr>
+        <w:t xml:space="preserve"> </w:t>
+      </w:r>
+      <w:bookmarkStart w:id="0" w:name="_GoBack"/>
+      <w:bookmarkEnd w:id="0"/>
+      <w:r>
+        <w:rPr>
+          <w:rFonts w:ascii="Arial" w:eastAsia="Times New Roman" w:hAnsi="Arial" w:cs="Arial"/>
+          <w:color w:val="222222"/>
+          <w:sz w:val="24"/>
+          <w:szCs w:val="24"/>
+          <w:lang w:eastAsia="fr-CA"/>
+        </w:rPr>
+        <w:t xml:space="preserve">Le </w:t>
+      </w:r>
+      <w:proofErr w:type="spellStart"/>
+      <w:r>
+        <w:rPr>
+          <w:rFonts w:ascii="Arial" w:eastAsia="Times New Roman" w:hAnsi="Arial" w:cs="Arial"/>
+          <w:color w:val="222222"/>
+          <w:sz w:val="24"/>
+          <w:szCs w:val="24"/>
+          <w:lang w:eastAsia="fr-CA"/>
+        </w:rPr>
+        <w:t>R</w:t>
+      </w:r>
+      <w:r>
+        <w:rPr>
+          <w:rFonts w:ascii="Arial" w:eastAsia="Times New Roman" w:hAnsi="Arial" w:cs="Arial"/>
+          <w:color w:val="222222"/>
+          <w:sz w:val="24"/>
+          <w:szCs w:val="24"/>
+          <w:lang w:eastAsia="fr-CA"/>
+        </w:rPr>
+        <w:t>aspberry</w:t>
+      </w:r>
+      <w:proofErr w:type="spellEnd"/>
+      <w:r>
+        <w:rPr>
+          <w:rFonts w:ascii="Arial" w:eastAsia="Times New Roman" w:hAnsi="Arial" w:cs="Arial"/>
+          <w:color w:val="222222"/>
+          <w:sz w:val="24"/>
+          <w:szCs w:val="24"/>
+          <w:lang w:eastAsia="fr-CA"/>
+        </w:rPr>
+        <w:t xml:space="preserve"> Pi tiens un avantage avec c’est 4 ports </w:t>
+      </w:r>
+      <w:r>
+        <w:rPr>
+          <w:rFonts w:ascii="Arial" w:eastAsia="Times New Roman" w:hAnsi="Arial" w:cs="Arial"/>
+          <w:color w:val="222222"/>
+          <w:sz w:val="24"/>
+          <w:szCs w:val="24"/>
+          <w:lang w:eastAsia="fr-CA"/>
+        </w:rPr>
+        <w:t>USB</w:t>
+      </w:r>
+      <w:r>
+        <w:rPr>
+          <w:rFonts w:ascii="Arial" w:eastAsia="Times New Roman" w:hAnsi="Arial" w:cs="Arial"/>
+          <w:color w:val="222222"/>
+          <w:sz w:val="24"/>
+          <w:szCs w:val="24"/>
+          <w:lang w:eastAsia="fr-CA"/>
+        </w:rPr>
+        <w:t xml:space="preserve"> de base, puisque cela permet plus facilement d’y rajouter </w:t>
+      </w:r>
+      <w:r>
+        <w:rPr>
+          <w:rFonts w:ascii="Arial" w:eastAsia="Times New Roman" w:hAnsi="Arial" w:cs="Arial"/>
+          <w:color w:val="222222"/>
+          <w:sz w:val="24"/>
+          <w:szCs w:val="24"/>
+          <w:lang w:eastAsia="fr-CA"/>
+        </w:rPr>
+        <w:t xml:space="preserve">un clavier, une sourie, une webcam ou autre, pour rendre l’utilisation plus simple, son autre avantage est le Bluetooth, qui lui permet plus facilement de connecter des dispositifs, comparé au Banana Pi qui n’a aucune connexion Bluetooth. Par contre, le Banana Pi a aussi c’est avantage, avec son Ethernet 10/100/1000 qui est plus rapide que son compétiteur et avec les différents choix de port vidéo qu’il offre. Donc pour utiliser un nano-ordinateur </w:t>
+      </w:r>
+      <w:r>
+        <w:rPr>
+          <w:rFonts w:ascii="Arial" w:eastAsia="Times New Roman" w:hAnsi="Arial" w:cs="Arial"/>
+          <w:color w:val="222222"/>
+          <w:sz w:val="24"/>
+          <w:szCs w:val="24"/>
+          <w:lang w:eastAsia="fr-CA"/>
+        </w:rPr>
+        <w:t>à</w:t>
+      </w:r>
+      <w:r>
+        <w:rPr>
+          <w:rFonts w:ascii="Arial" w:eastAsia="Times New Roman" w:hAnsi="Arial" w:cs="Arial"/>
+          <w:color w:val="222222"/>
+          <w:sz w:val="24"/>
+          <w:szCs w:val="24"/>
+          <w:lang w:eastAsia="fr-CA"/>
+        </w:rPr>
+        <w:t xml:space="preserve"> des fin</w:t>
+      </w:r>
+      <w:r>
+        <w:rPr>
+          <w:rFonts w:ascii="Arial" w:eastAsia="Times New Roman" w:hAnsi="Arial" w:cs="Arial"/>
+          <w:color w:val="222222"/>
+          <w:sz w:val="24"/>
+          <w:szCs w:val="24"/>
+          <w:lang w:eastAsia="fr-CA"/>
+        </w:rPr>
+        <w:t xml:space="preserve">s </w:t>
+      </w:r>
+      <w:r>
+        <w:rPr>
+          <w:rFonts w:ascii="Arial" w:eastAsia="Times New Roman" w:hAnsi="Arial" w:cs="Arial"/>
+          <w:color w:val="222222"/>
+          <w:sz w:val="24"/>
+          <w:szCs w:val="24"/>
+          <w:lang w:eastAsia="fr-CA"/>
+        </w:rPr>
+        <w:t>vid</w:t>
+      </w:r>
+      <w:r>
+        <w:rPr>
+          <w:rFonts w:ascii="Arial" w:eastAsia="Times New Roman" w:hAnsi="Arial" w:cs="Arial"/>
+          <w:color w:val="222222"/>
+          <w:sz w:val="24"/>
+          <w:szCs w:val="24"/>
+          <w:lang w:eastAsia="fr-CA"/>
+        </w:rPr>
+        <w:t>é</w:t>
+      </w:r>
+      <w:r>
+        <w:rPr>
+          <w:rFonts w:ascii="Arial" w:eastAsia="Times New Roman" w:hAnsi="Arial" w:cs="Arial"/>
+          <w:color w:val="222222"/>
+          <w:sz w:val="24"/>
+          <w:szCs w:val="24"/>
+          <w:lang w:eastAsia="fr-CA"/>
+        </w:rPr>
+        <w:t>o/audio, le Banana Pi risque d’être le premier choix gr</w:t>
+      </w:r>
+      <w:r>
+        <w:rPr>
+          <w:rFonts w:ascii="Arial" w:eastAsia="Times New Roman" w:hAnsi="Arial" w:cs="Arial"/>
+          <w:color w:val="222222"/>
+          <w:sz w:val="24"/>
+          <w:szCs w:val="24"/>
+          <w:lang w:eastAsia="fr-CA"/>
+        </w:rPr>
+        <w:t>â</w:t>
+      </w:r>
+      <w:r>
+        <w:rPr>
+          <w:rFonts w:ascii="Arial" w:eastAsia="Times New Roman" w:hAnsi="Arial" w:cs="Arial"/>
+          <w:color w:val="222222"/>
+          <w:sz w:val="24"/>
+          <w:szCs w:val="24"/>
+          <w:lang w:eastAsia="fr-CA"/>
+        </w:rPr>
+        <w:t xml:space="preserve">ce </w:t>
+      </w:r>
+      <w:r>
+        <w:rPr>
+          <w:rFonts w:ascii="Arial" w:eastAsia="Times New Roman" w:hAnsi="Arial" w:cs="Arial"/>
+          <w:color w:val="222222"/>
+          <w:sz w:val="24"/>
+          <w:szCs w:val="24"/>
+          <w:lang w:eastAsia="fr-CA"/>
+        </w:rPr>
+        <w:t>à</w:t>
+      </w:r>
+      <w:r>
+        <w:rPr>
+          <w:rFonts w:ascii="Arial" w:eastAsia="Times New Roman" w:hAnsi="Arial" w:cs="Arial"/>
+          <w:color w:val="222222"/>
+          <w:sz w:val="24"/>
+          <w:szCs w:val="24"/>
+          <w:lang w:eastAsia="fr-CA"/>
+        </w:rPr>
+        <w:t xml:space="preserve"> c’est choix multiple de sortie vidéo, sinon les multiples ports USB et le Bluetooth rende le </w:t>
+      </w:r>
+      <w:proofErr w:type="spellStart"/>
+      <w:r>
+        <w:rPr>
+          <w:rFonts w:ascii="Arial" w:eastAsia="Times New Roman" w:hAnsi="Arial" w:cs="Arial"/>
+          <w:color w:val="222222"/>
+          <w:sz w:val="24"/>
+          <w:szCs w:val="24"/>
+          <w:lang w:eastAsia="fr-CA"/>
+        </w:rPr>
+        <w:t>Raspberry</w:t>
+      </w:r>
+      <w:proofErr w:type="spellEnd"/>
+      <w:r>
+        <w:rPr>
+          <w:rFonts w:ascii="Arial" w:eastAsia="Times New Roman" w:hAnsi="Arial" w:cs="Arial"/>
+          <w:color w:val="222222"/>
+          <w:sz w:val="24"/>
+          <w:szCs w:val="24"/>
+          <w:lang w:eastAsia="fr-CA"/>
+        </w:rPr>
+        <w:t xml:space="preserve"> Pi plus intéressant pour pouvoir faire de différents projet</w:t>
+      </w:r>
+      <w:r>
+        <w:rPr>
+          <w:rFonts w:ascii="Arial" w:eastAsia="Times New Roman" w:hAnsi="Arial" w:cs="Arial"/>
+          <w:color w:val="222222"/>
+          <w:sz w:val="24"/>
+          <w:szCs w:val="24"/>
+          <w:lang w:eastAsia="fr-CA"/>
+        </w:rPr>
+        <w:t xml:space="preserve">s </w:t>
+      </w:r>
+      <w:r>
+        <w:rPr>
+          <w:rFonts w:ascii="Arial" w:eastAsia="Times New Roman" w:hAnsi="Arial" w:cs="Arial"/>
+          <w:color w:val="222222"/>
+          <w:sz w:val="24"/>
+          <w:szCs w:val="24"/>
+          <w:lang w:eastAsia="fr-CA"/>
+        </w:rPr>
+        <w:t>sans rencontrer d’obstacle de port ou de communication avec d’autre dispositif.</w:t>
+      </w:r>
+    </w:p>
+    <w:p>
+      <w:pPr>
+        <w:rPr>
+          <w:rFonts w:ascii="Arial" w:eastAsia="Times New Roman" w:hAnsi="Arial" w:cs="Arial"/>
+          <w:color w:val="222222"/>
+          <w:sz w:val="24"/>
+          <w:szCs w:val="24"/>
+          <w:lang w:eastAsia="fr-CA"/>
+        </w:rPr>
+      </w:pPr>
+      <w:r>
+        <w:rPr>
+          <w:rFonts w:ascii="Arial" w:eastAsia="Times New Roman" w:hAnsi="Arial" w:cs="Arial"/>
+          <w:color w:val="222222"/>
+          <w:sz w:val="24"/>
+          <w:szCs w:val="24"/>
+          <w:lang w:eastAsia="fr-CA"/>
+        </w:rPr>
+        <w:br w:type="page"/>
+      </w:r>
+    </w:p>
+    <w:p>
+      <w:pPr>
+        <w:spacing w:line="480" w:lineRule="auto"/>
+        <w:ind w:firstLine="708"/>
+        <w:rPr>
+          <w:rFonts w:ascii="Arial" w:eastAsia="Times New Roman" w:hAnsi="Arial" w:cs="Arial"/>
+          <w:color w:val="222222"/>
+          <w:sz w:val="24"/>
+          <w:szCs w:val="24"/>
+          <w:lang w:eastAsia="fr-CA"/>
+        </w:rPr>
+      </w:pPr>
+    </w:p>
+    <w:tbl>
+      <w:tblPr>
+        <w:tblStyle w:val="Grilledutableau"/>
+        <w:tblW w:w="0" w:type="auto"/>
+        <w:tblLook w:val="04A0" w:firstRow="1" w:lastRow="0" w:firstColumn="1" w:lastColumn="0" w:noHBand="0" w:noVBand="1"/>
+      </w:tblPr>
+      <w:tblGrid>
+        <w:gridCol w:w="1602"/>
+        <w:gridCol w:w="1203"/>
+        <w:gridCol w:w="1264"/>
+        <w:gridCol w:w="1329"/>
+        <w:gridCol w:w="1059"/>
+        <w:gridCol w:w="1111"/>
+        <w:gridCol w:w="1062"/>
+      </w:tblGrid>
+      <w:tr>
+        <w:tc>
+          <w:tcPr>
+            <w:tcW w:w="1631" w:type="dxa"/>
+          </w:tcPr>
+          <w:p>
+            <w:pPr>
+              <w:spacing w:line="480" w:lineRule="auto"/>
+              <w:jc w:val="center"/>
+              <w:rPr>
+                <w:rFonts w:ascii="Arial" w:eastAsia="Times New Roman" w:hAnsi="Arial" w:cs="Arial"/>
+                <w:color w:val="222222"/>
+                <w:sz w:val="20"/>
+                <w:szCs w:val="20"/>
+                <w:lang w:eastAsia="fr-CA"/>
+              </w:rPr>
+            </w:pPr>
+            <w:r>
+              <w:rPr>
+                <w:rFonts w:ascii="Arial" w:eastAsia="Times New Roman" w:hAnsi="Arial" w:cs="Arial"/>
+                <w:color w:val="222222"/>
+                <w:sz w:val="20"/>
+                <w:szCs w:val="20"/>
+                <w:lang w:eastAsia="fr-CA"/>
+              </w:rPr>
+              <w:t>Modèle :</w:t>
+            </w:r>
+          </w:p>
+        </w:tc>
+        <w:tc>
+          <w:tcPr>
+            <w:tcW w:w="1246" w:type="dxa"/>
+          </w:tcPr>
+          <w:p>
+            <w:pPr>
+              <w:spacing w:line="480" w:lineRule="auto"/>
+              <w:jc w:val="center"/>
+              <w:rPr>
+                <w:rFonts w:ascii="Arial" w:eastAsia="Times New Roman" w:hAnsi="Arial" w:cs="Arial"/>
+                <w:color w:val="222222"/>
+                <w:sz w:val="20"/>
+                <w:szCs w:val="20"/>
+                <w:lang w:eastAsia="fr-CA"/>
+              </w:rPr>
+            </w:pPr>
+            <w:r>
+              <w:rPr>
+                <w:rFonts w:ascii="Arial" w:eastAsia="Times New Roman" w:hAnsi="Arial" w:cs="Arial"/>
+                <w:color w:val="222222"/>
+                <w:sz w:val="20"/>
+                <w:szCs w:val="20"/>
+                <w:lang w:eastAsia="fr-CA"/>
+              </w:rPr>
+              <w:t>CPU</w:t>
+            </w:r>
+          </w:p>
+        </w:tc>
+        <w:tc>
+          <w:tcPr>
+            <w:tcW w:w="1302" w:type="dxa"/>
+          </w:tcPr>
+          <w:p>
+            <w:pPr>
+              <w:spacing w:line="480" w:lineRule="auto"/>
+              <w:jc w:val="center"/>
+              <w:rPr>
+                <w:rFonts w:ascii="Arial" w:eastAsia="Times New Roman" w:hAnsi="Arial" w:cs="Arial"/>
+                <w:color w:val="222222"/>
+                <w:sz w:val="20"/>
+                <w:szCs w:val="20"/>
+                <w:lang w:eastAsia="fr-CA"/>
+              </w:rPr>
+            </w:pPr>
+            <w:r>
+              <w:rPr>
+                <w:rFonts w:ascii="Arial" w:eastAsia="Times New Roman" w:hAnsi="Arial" w:cs="Arial"/>
+                <w:color w:val="222222"/>
+                <w:sz w:val="20"/>
+                <w:szCs w:val="20"/>
+                <w:lang w:eastAsia="fr-CA"/>
+              </w:rPr>
+              <w:t>Mémoire</w:t>
+            </w:r>
+          </w:p>
+        </w:tc>
+        <w:tc>
+          <w:tcPr>
+            <w:tcW w:w="1290" w:type="dxa"/>
+          </w:tcPr>
+          <w:p>
+            <w:pPr>
+              <w:spacing w:line="480" w:lineRule="auto"/>
+              <w:jc w:val="center"/>
+              <w:rPr>
+                <w:rFonts w:ascii="Arial" w:eastAsia="Times New Roman" w:hAnsi="Arial" w:cs="Arial"/>
+                <w:color w:val="222222"/>
+                <w:sz w:val="20"/>
+                <w:szCs w:val="20"/>
+                <w:lang w:eastAsia="fr-CA"/>
+              </w:rPr>
+            </w:pPr>
+            <w:r>
+              <w:rPr>
+                <w:rFonts w:ascii="Arial" w:eastAsia="Times New Roman" w:hAnsi="Arial" w:cs="Arial"/>
+                <w:color w:val="222222"/>
+                <w:sz w:val="20"/>
+                <w:szCs w:val="20"/>
+                <w:lang w:eastAsia="fr-CA"/>
+              </w:rPr>
+              <w:t>Ethernet</w:t>
+            </w:r>
+            <w:r>
+              <w:rPr>
+                <w:rFonts w:ascii="Arial" w:eastAsia="Times New Roman" w:hAnsi="Arial" w:cs="Arial"/>
+                <w:color w:val="222222"/>
+                <w:sz w:val="20"/>
+                <w:szCs w:val="20"/>
+                <w:lang w:eastAsia="fr-CA"/>
+              </w:rPr>
+              <w:t xml:space="preserve"> (Mb/</w:t>
+            </w:r>
+            <w:r>
+              <w:rPr>
+                <w:rFonts w:ascii="Arial" w:eastAsia="Times New Roman" w:hAnsi="Arial" w:cs="Arial"/>
+                <w:color w:val="222222"/>
+                <w:sz w:val="20"/>
+                <w:szCs w:val="20"/>
+                <w:lang w:eastAsia="fr-CA"/>
+              </w:rPr>
+              <w:t>s)</w:t>
+            </w:r>
+          </w:p>
+        </w:tc>
+        <w:tc>
+          <w:tcPr>
+            <w:tcW w:w="1114" w:type="dxa"/>
+          </w:tcPr>
+          <w:p>
+            <w:pPr>
+              <w:spacing w:line="480" w:lineRule="auto"/>
+              <w:jc w:val="center"/>
+              <w:rPr>
+                <w:rFonts w:ascii="Arial" w:eastAsia="Times New Roman" w:hAnsi="Arial" w:cs="Arial"/>
+                <w:color w:val="222222"/>
+                <w:sz w:val="20"/>
+                <w:szCs w:val="20"/>
+                <w:lang w:eastAsia="fr-CA"/>
+              </w:rPr>
+            </w:pPr>
+            <w:r>
+              <w:rPr>
+                <w:rFonts w:ascii="Arial" w:eastAsia="Times New Roman" w:hAnsi="Arial" w:cs="Arial"/>
+                <w:color w:val="222222"/>
+                <w:sz w:val="20"/>
+                <w:szCs w:val="20"/>
+                <w:lang w:eastAsia="fr-CA"/>
+              </w:rPr>
+              <w:t>USB</w:t>
+            </w:r>
+            <w:r>
+              <w:rPr>
+                <w:rFonts w:ascii="Arial" w:eastAsia="Times New Roman" w:hAnsi="Arial" w:cs="Arial"/>
+                <w:color w:val="222222"/>
+                <w:sz w:val="20"/>
+                <w:szCs w:val="20"/>
+                <w:lang w:eastAsia="fr-CA"/>
+              </w:rPr>
+              <w:t xml:space="preserve"> 2.0</w:t>
+            </w:r>
+          </w:p>
+        </w:tc>
+        <w:tc>
+          <w:tcPr>
+            <w:tcW w:w="1152" w:type="dxa"/>
+          </w:tcPr>
+          <w:p>
+            <w:pPr>
+              <w:spacing w:line="480" w:lineRule="auto"/>
+              <w:jc w:val="center"/>
+              <w:rPr>
+                <w:rFonts w:ascii="Arial" w:eastAsia="Times New Roman" w:hAnsi="Arial" w:cs="Arial"/>
+                <w:color w:val="222222"/>
+                <w:sz w:val="20"/>
+                <w:szCs w:val="20"/>
+                <w:lang w:eastAsia="fr-CA"/>
+              </w:rPr>
+            </w:pPr>
+            <w:r>
+              <w:rPr>
+                <w:rFonts w:ascii="Arial" w:eastAsia="Times New Roman" w:hAnsi="Arial" w:cs="Arial"/>
+                <w:color w:val="222222"/>
+                <w:sz w:val="20"/>
+                <w:szCs w:val="20"/>
+                <w:lang w:eastAsia="fr-CA"/>
+              </w:rPr>
+              <w:t xml:space="preserve">Port sortie </w:t>
+            </w:r>
+            <w:r>
+              <w:rPr>
+                <w:rFonts w:ascii="Arial" w:eastAsia="Times New Roman" w:hAnsi="Arial" w:cs="Arial"/>
+                <w:color w:val="222222"/>
+                <w:sz w:val="20"/>
+                <w:szCs w:val="20"/>
+                <w:lang w:eastAsia="fr-CA"/>
+              </w:rPr>
+              <w:t>vidéo</w:t>
+            </w:r>
+          </w:p>
+        </w:tc>
+        <w:tc>
+          <w:tcPr>
+            <w:tcW w:w="895" w:type="dxa"/>
+          </w:tcPr>
+          <w:p>
+            <w:pPr>
+              <w:spacing w:line="480" w:lineRule="auto"/>
+              <w:jc w:val="center"/>
+              <w:rPr>
+                <w:rFonts w:ascii="Arial" w:eastAsia="Times New Roman" w:hAnsi="Arial" w:cs="Arial"/>
+                <w:color w:val="222222"/>
+                <w:sz w:val="20"/>
+                <w:szCs w:val="20"/>
+                <w:lang w:eastAsia="fr-CA"/>
+              </w:rPr>
+            </w:pPr>
+            <w:r>
+              <w:rPr>
+                <w:rFonts w:ascii="Arial" w:eastAsia="Times New Roman" w:hAnsi="Arial" w:cs="Arial"/>
+                <w:color w:val="222222"/>
+                <w:sz w:val="20"/>
+                <w:szCs w:val="20"/>
+                <w:lang w:eastAsia="fr-CA"/>
+              </w:rPr>
+              <w:t>Bluetooth</w:t>
+            </w:r>
+          </w:p>
+        </w:tc>
+      </w:tr>
+      <w:tr>
+        <w:tc>
+          <w:tcPr>
+            <w:tcW w:w="1631" w:type="dxa"/>
+          </w:tcPr>
+          <w:p>
+            <w:pPr>
+              <w:spacing w:line="480" w:lineRule="auto"/>
+              <w:jc w:val="center"/>
+              <w:rPr>
+                <w:rFonts w:ascii="Arial" w:eastAsia="Times New Roman" w:hAnsi="Arial" w:cs="Arial"/>
+                <w:color w:val="222222"/>
+                <w:sz w:val="20"/>
+                <w:szCs w:val="20"/>
+                <w:lang w:eastAsia="fr-CA"/>
+              </w:rPr>
+            </w:pPr>
+            <w:proofErr w:type="spellStart"/>
+            <w:r>
+              <w:rPr>
+                <w:rFonts w:ascii="Arial" w:eastAsia="Times New Roman" w:hAnsi="Arial" w:cs="Arial"/>
+                <w:color w:val="222222"/>
+                <w:sz w:val="20"/>
+                <w:szCs w:val="20"/>
+                <w:lang w:eastAsia="fr-CA"/>
+              </w:rPr>
+              <w:t>Raspberry</w:t>
+            </w:r>
+            <w:proofErr w:type="spellEnd"/>
+            <w:r>
+              <w:rPr>
+                <w:rFonts w:ascii="Arial" w:eastAsia="Times New Roman" w:hAnsi="Arial" w:cs="Arial"/>
+                <w:color w:val="222222"/>
+                <w:sz w:val="20"/>
+                <w:szCs w:val="20"/>
+                <w:lang w:eastAsia="fr-CA"/>
+              </w:rPr>
+              <w:t xml:space="preserve"> Pi Model B</w:t>
+            </w:r>
+          </w:p>
+        </w:tc>
+        <w:tc>
+          <w:tcPr>
+            <w:tcW w:w="1246" w:type="dxa"/>
+          </w:tcPr>
+          <w:p>
+            <w:pPr>
+              <w:spacing w:line="480" w:lineRule="auto"/>
+              <w:jc w:val="center"/>
+              <w:rPr>
+                <w:rFonts w:ascii="Arial" w:eastAsia="Times New Roman" w:hAnsi="Arial" w:cs="Arial"/>
+                <w:color w:val="222222"/>
+                <w:sz w:val="20"/>
+                <w:szCs w:val="20"/>
+                <w:lang w:eastAsia="fr-CA"/>
+              </w:rPr>
+            </w:pPr>
+            <w:r>
+              <w:rPr>
+                <w:rFonts w:ascii="Arial" w:eastAsia="Times New Roman" w:hAnsi="Arial" w:cs="Arial"/>
+                <w:color w:val="222222"/>
+                <w:sz w:val="20"/>
+                <w:szCs w:val="20"/>
+                <w:lang w:eastAsia="fr-CA"/>
+              </w:rPr>
+              <w:t>A 1.2GHz 64-bit quad-</w:t>
+            </w:r>
+            <w:proofErr w:type="spellStart"/>
+            <w:r>
+              <w:rPr>
+                <w:rFonts w:ascii="Arial" w:eastAsia="Times New Roman" w:hAnsi="Arial" w:cs="Arial"/>
+                <w:color w:val="222222"/>
+                <w:sz w:val="20"/>
+                <w:szCs w:val="20"/>
+                <w:lang w:eastAsia="fr-CA"/>
+              </w:rPr>
+              <w:t>core</w:t>
+            </w:r>
+            <w:proofErr w:type="spellEnd"/>
+            <w:r>
+              <w:rPr>
+                <w:rFonts w:ascii="Arial" w:eastAsia="Times New Roman" w:hAnsi="Arial" w:cs="Arial"/>
+                <w:color w:val="222222"/>
+                <w:sz w:val="20"/>
+                <w:szCs w:val="20"/>
+                <w:lang w:eastAsia="fr-CA"/>
+              </w:rPr>
+              <w:t xml:space="preserve"> ARMv8 CPU</w:t>
+            </w:r>
+          </w:p>
+        </w:tc>
+        <w:tc>
+          <w:tcPr>
+            <w:tcW w:w="1302" w:type="dxa"/>
+          </w:tcPr>
+          <w:p>
+            <w:pPr>
+              <w:spacing w:line="480" w:lineRule="auto"/>
+              <w:jc w:val="center"/>
+              <w:rPr>
+                <w:rFonts w:ascii="Arial" w:eastAsia="Times New Roman" w:hAnsi="Arial" w:cs="Arial"/>
+                <w:color w:val="222222"/>
+                <w:sz w:val="20"/>
+                <w:szCs w:val="20"/>
+                <w:lang w:eastAsia="fr-CA"/>
+              </w:rPr>
+            </w:pPr>
+            <w:r>
+              <w:rPr>
+                <w:rFonts w:ascii="Arial" w:eastAsia="Times New Roman" w:hAnsi="Arial" w:cs="Arial"/>
+                <w:color w:val="222222"/>
+                <w:sz w:val="20"/>
+                <w:szCs w:val="20"/>
+                <w:lang w:eastAsia="fr-CA"/>
+              </w:rPr>
+              <w:t>1 GB</w:t>
+            </w:r>
+          </w:p>
+        </w:tc>
+        <w:tc>
+          <w:tcPr>
+            <w:tcW w:w="1290" w:type="dxa"/>
+          </w:tcPr>
+          <w:p>
+            <w:pPr>
+              <w:spacing w:line="480" w:lineRule="auto"/>
+              <w:jc w:val="center"/>
+              <w:rPr>
+                <w:rFonts w:ascii="Arial" w:eastAsia="Times New Roman" w:hAnsi="Arial" w:cs="Arial"/>
+                <w:color w:val="222222"/>
+                <w:sz w:val="20"/>
+                <w:szCs w:val="20"/>
+                <w:lang w:eastAsia="fr-CA"/>
+              </w:rPr>
+            </w:pPr>
+            <w:r>
+              <w:rPr>
+                <w:rFonts w:ascii="Arial" w:eastAsia="Times New Roman" w:hAnsi="Arial" w:cs="Arial"/>
+                <w:color w:val="222222"/>
+                <w:sz w:val="20"/>
+                <w:szCs w:val="20"/>
+                <w:lang w:eastAsia="fr-CA"/>
+              </w:rPr>
+              <w:t>10/100</w:t>
+            </w:r>
+          </w:p>
+        </w:tc>
+        <w:tc>
+          <w:tcPr>
+            <w:tcW w:w="1114" w:type="dxa"/>
+          </w:tcPr>
+          <w:p>
+            <w:pPr>
+              <w:spacing w:line="480" w:lineRule="auto"/>
+              <w:jc w:val="center"/>
+              <w:rPr>
+                <w:rFonts w:ascii="Arial" w:eastAsia="Times New Roman" w:hAnsi="Arial" w:cs="Arial"/>
+                <w:color w:val="222222"/>
+                <w:sz w:val="20"/>
+                <w:szCs w:val="20"/>
+                <w:lang w:eastAsia="fr-CA"/>
+              </w:rPr>
+            </w:pPr>
+            <w:r>
+              <w:rPr>
+                <w:rFonts w:ascii="Arial" w:eastAsia="Times New Roman" w:hAnsi="Arial" w:cs="Arial"/>
+                <w:color w:val="222222"/>
+                <w:sz w:val="20"/>
+                <w:szCs w:val="20"/>
+                <w:lang w:eastAsia="fr-CA"/>
+              </w:rPr>
+              <w:t>4 ports</w:t>
+            </w:r>
+          </w:p>
+        </w:tc>
+        <w:tc>
+          <w:tcPr>
+            <w:tcW w:w="1152" w:type="dxa"/>
+          </w:tcPr>
+          <w:p>
+            <w:pPr>
+              <w:spacing w:line="480" w:lineRule="auto"/>
+              <w:jc w:val="center"/>
+              <w:rPr>
+                <w:rFonts w:ascii="Arial" w:eastAsia="Times New Roman" w:hAnsi="Arial" w:cs="Arial"/>
+                <w:color w:val="222222"/>
+                <w:sz w:val="20"/>
+                <w:szCs w:val="20"/>
+                <w:lang w:eastAsia="fr-CA"/>
+              </w:rPr>
+            </w:pPr>
+            <w:r>
+              <w:rPr>
+                <w:rFonts w:ascii="Arial" w:eastAsia="Times New Roman" w:hAnsi="Arial" w:cs="Arial"/>
+                <w:color w:val="222222"/>
+                <w:sz w:val="20"/>
+                <w:szCs w:val="20"/>
+                <w:lang w:eastAsia="fr-CA"/>
+              </w:rPr>
+              <w:t>HDMI</w:t>
+            </w:r>
+          </w:p>
+        </w:tc>
+        <w:tc>
+          <w:tcPr>
+            <w:tcW w:w="895" w:type="dxa"/>
+          </w:tcPr>
+          <w:p>
+            <w:pPr>
+              <w:spacing w:line="480" w:lineRule="auto"/>
+              <w:jc w:val="center"/>
+              <w:rPr>
+                <w:rFonts w:ascii="Arial" w:eastAsia="Times New Roman" w:hAnsi="Arial" w:cs="Arial"/>
+                <w:color w:val="222222"/>
+                <w:sz w:val="20"/>
+                <w:szCs w:val="20"/>
+                <w:lang w:eastAsia="fr-CA"/>
+              </w:rPr>
+            </w:pPr>
+            <w:r>
+              <w:rPr>
+                <w:rFonts w:ascii="Arial" w:eastAsia="Times New Roman" w:hAnsi="Arial" w:cs="Arial"/>
+                <w:color w:val="222222"/>
+                <w:sz w:val="20"/>
+                <w:szCs w:val="20"/>
+                <w:lang w:eastAsia="fr-CA"/>
+              </w:rPr>
+              <w:t>Bluetooth 4.1</w:t>
+            </w:r>
+          </w:p>
+        </w:tc>
+      </w:tr>
+      <w:tr>
+        <w:tc>
+          <w:tcPr>
+            <w:tcW w:w="1631" w:type="dxa"/>
+          </w:tcPr>
+          <w:p>
+            <w:pPr>
+              <w:spacing w:line="480" w:lineRule="auto"/>
+              <w:jc w:val="center"/>
+              <w:rPr>
+                <w:rFonts w:ascii="Arial" w:eastAsia="Times New Roman" w:hAnsi="Arial" w:cs="Arial"/>
+                <w:color w:val="222222"/>
+                <w:sz w:val="20"/>
+                <w:szCs w:val="20"/>
+                <w:lang w:val="en-US" w:eastAsia="fr-CA"/>
+              </w:rPr>
+            </w:pPr>
+            <w:r>
+              <w:rPr>
+                <w:rFonts w:ascii="Arial" w:eastAsia="Times New Roman" w:hAnsi="Arial" w:cs="Arial"/>
+                <w:color w:val="222222"/>
+                <w:sz w:val="20"/>
+                <w:szCs w:val="20"/>
+                <w:lang w:val="en-US" w:eastAsia="fr-CA"/>
+              </w:rPr>
+              <w:t>Banana Pi A29 Dual Core Development Board</w:t>
+            </w:r>
+          </w:p>
+        </w:tc>
+        <w:tc>
+          <w:tcPr>
+            <w:tcW w:w="1246" w:type="dxa"/>
+          </w:tcPr>
+          <w:p>
+            <w:pPr>
+              <w:spacing w:line="480" w:lineRule="auto"/>
+              <w:jc w:val="center"/>
+              <w:rPr>
+                <w:rFonts w:ascii="Arial" w:eastAsia="Times New Roman" w:hAnsi="Arial" w:cs="Arial"/>
+                <w:color w:val="222222"/>
+                <w:sz w:val="20"/>
+                <w:szCs w:val="20"/>
+                <w:lang w:val="en-US" w:eastAsia="fr-CA"/>
+              </w:rPr>
+            </w:pPr>
+            <w:r>
+              <w:rPr>
+                <w:rFonts w:ascii="Arial" w:eastAsia="Times New Roman" w:hAnsi="Arial" w:cs="Arial"/>
+                <w:color w:val="222222"/>
+                <w:sz w:val="20"/>
+                <w:szCs w:val="20"/>
+                <w:lang w:val="en-US" w:eastAsia="fr-CA"/>
+              </w:rPr>
+              <w:t>A20 ARM Cortex-A7 Dual-Core</w:t>
+            </w:r>
+          </w:p>
+        </w:tc>
+        <w:tc>
+          <w:tcPr>
+            <w:tcW w:w="1302" w:type="dxa"/>
+          </w:tcPr>
+          <w:p>
+            <w:pPr>
+              <w:spacing w:line="480" w:lineRule="auto"/>
+              <w:jc w:val="center"/>
+              <w:rPr>
+                <w:rFonts w:ascii="Arial" w:eastAsia="Times New Roman" w:hAnsi="Arial" w:cs="Arial"/>
+                <w:color w:val="222222"/>
+                <w:sz w:val="20"/>
+                <w:szCs w:val="20"/>
+                <w:lang w:val="en-US" w:eastAsia="fr-CA"/>
+              </w:rPr>
+            </w:pPr>
+            <w:r>
+              <w:rPr>
+                <w:rFonts w:ascii="Arial" w:eastAsia="Times New Roman" w:hAnsi="Arial" w:cs="Arial"/>
+                <w:color w:val="222222"/>
+                <w:sz w:val="20"/>
+                <w:szCs w:val="20"/>
+                <w:lang w:val="en-US" w:eastAsia="fr-CA"/>
+              </w:rPr>
+              <w:t>1 GB</w:t>
+            </w:r>
+          </w:p>
+        </w:tc>
+        <w:tc>
+          <w:tcPr>
+            <w:tcW w:w="1290" w:type="dxa"/>
+          </w:tcPr>
+          <w:p>
+            <w:pPr>
+              <w:spacing w:line="480" w:lineRule="auto"/>
+              <w:jc w:val="center"/>
+              <w:rPr>
+                <w:rFonts w:ascii="Arial" w:eastAsia="Times New Roman" w:hAnsi="Arial" w:cs="Arial"/>
+                <w:color w:val="222222"/>
+                <w:sz w:val="20"/>
+                <w:szCs w:val="20"/>
+                <w:lang w:val="en-US" w:eastAsia="fr-CA"/>
+              </w:rPr>
+            </w:pPr>
+            <w:r>
+              <w:rPr>
+                <w:rFonts w:ascii="Arial" w:eastAsia="Times New Roman" w:hAnsi="Arial" w:cs="Arial"/>
+                <w:color w:val="222222"/>
+                <w:sz w:val="20"/>
+                <w:szCs w:val="20"/>
+                <w:lang w:val="en-US" w:eastAsia="fr-CA"/>
+              </w:rPr>
+              <w:t>10/100/1000</w:t>
+            </w:r>
+          </w:p>
+        </w:tc>
+        <w:tc>
+          <w:tcPr>
+            <w:tcW w:w="1114" w:type="dxa"/>
+          </w:tcPr>
+          <w:p>
+            <w:pPr>
+              <w:spacing w:line="480" w:lineRule="auto"/>
+              <w:jc w:val="center"/>
+              <w:rPr>
+                <w:rFonts w:ascii="Arial" w:eastAsia="Times New Roman" w:hAnsi="Arial" w:cs="Arial"/>
+                <w:color w:val="222222"/>
+                <w:sz w:val="20"/>
+                <w:szCs w:val="20"/>
+                <w:lang w:val="en-US" w:eastAsia="fr-CA"/>
+              </w:rPr>
+            </w:pPr>
+            <w:r>
+              <w:rPr>
+                <w:rFonts w:ascii="Arial" w:eastAsia="Times New Roman" w:hAnsi="Arial" w:cs="Arial"/>
+                <w:color w:val="222222"/>
+                <w:sz w:val="20"/>
+                <w:szCs w:val="20"/>
+                <w:lang w:val="en-US" w:eastAsia="fr-CA"/>
+              </w:rPr>
+              <w:t>2 ports</w:t>
+            </w:r>
+          </w:p>
+        </w:tc>
+        <w:tc>
+          <w:tcPr>
+            <w:tcW w:w="1152" w:type="dxa"/>
+          </w:tcPr>
+          <w:p>
+            <w:pPr>
+              <w:spacing w:line="480" w:lineRule="auto"/>
+              <w:jc w:val="center"/>
+              <w:rPr>
+                <w:rFonts w:ascii="Arial" w:eastAsia="Times New Roman" w:hAnsi="Arial" w:cs="Arial"/>
+                <w:color w:val="222222"/>
+                <w:sz w:val="20"/>
+                <w:szCs w:val="20"/>
+                <w:lang w:val="en-US" w:eastAsia="fr-CA"/>
+              </w:rPr>
+            </w:pPr>
+            <w:r>
+              <w:rPr>
+                <w:rFonts w:ascii="Arial" w:eastAsia="Times New Roman" w:hAnsi="Arial" w:cs="Arial"/>
+                <w:color w:val="222222"/>
+                <w:sz w:val="20"/>
+                <w:szCs w:val="20"/>
+                <w:lang w:val="en-US" w:eastAsia="fr-CA"/>
+              </w:rPr>
+              <w:t>HDMI, CVBS, LVDS</w:t>
+            </w:r>
+          </w:p>
+        </w:tc>
+        <w:tc>
+          <w:tcPr>
+            <w:tcW w:w="895" w:type="dxa"/>
+          </w:tcPr>
+          <w:p>
+            <w:pPr>
+              <w:spacing w:line="480" w:lineRule="auto"/>
+              <w:jc w:val="center"/>
+              <w:rPr>
+                <w:rFonts w:ascii="Arial" w:eastAsia="Times New Roman" w:hAnsi="Arial" w:cs="Arial"/>
+                <w:color w:val="222222"/>
+                <w:sz w:val="20"/>
+                <w:szCs w:val="20"/>
+                <w:lang w:val="en-US" w:eastAsia="fr-CA"/>
+              </w:rPr>
+            </w:pPr>
+            <w:proofErr w:type="spellStart"/>
+            <w:r>
+              <w:rPr>
+                <w:rFonts w:ascii="Arial" w:eastAsia="Times New Roman" w:hAnsi="Arial" w:cs="Arial"/>
+                <w:color w:val="222222"/>
+                <w:sz w:val="20"/>
+                <w:szCs w:val="20"/>
+                <w:lang w:val="en-US" w:eastAsia="fr-CA"/>
+              </w:rPr>
+              <w:t>Aucun</w:t>
+            </w:r>
+            <w:proofErr w:type="spellEnd"/>
+            <w:r>
+              <w:rPr>
+                <w:rFonts w:ascii="Arial" w:eastAsia="Times New Roman" w:hAnsi="Arial" w:cs="Arial"/>
+                <w:color w:val="222222"/>
+                <w:sz w:val="20"/>
+                <w:szCs w:val="20"/>
+                <w:lang w:val="en-US" w:eastAsia="fr-CA"/>
+              </w:rPr>
+              <w:t xml:space="preserve"> Bluetooth de base.</w:t>
+            </w:r>
+          </w:p>
+        </w:tc>
+      </w:tr>
+    </w:tbl>
+    <w:p>
+      <w:pPr>
+        <w:spacing w:line="480" w:lineRule="auto"/>
+        <w:ind w:firstLine="708"/>
+        <w:rPr>
+          <w:rFonts w:ascii="Arial" w:eastAsia="Times New Roman" w:hAnsi="Arial" w:cs="Arial"/>
+          <w:color w:val="222222"/>
+          <w:sz w:val="24"/>
+          <w:szCs w:val="24"/>
+          <w:lang w:val="en-US" w:eastAsia="fr-CA"/>
+        </w:rPr>
+      </w:pPr>
+    </w:p>
+    <w:p>
+      <w:pPr>
+        <w:spacing w:line="480" w:lineRule="auto"/>
+        <w:ind w:firstLine="708"/>
+        <w:jc w:val="both"/>
+        <w:rPr>
+          <w:rFonts w:ascii="Arial" w:hAnsi="Arial" w:cs="Arial"/>
+          <w:sz w:val="24"/>
+          <w:szCs w:val="24"/>
+          <w:lang w:val="en-US"/>
+        </w:rPr>
+      </w:pPr>
+      <w:r>
+        <w:rPr>
+          <w:rFonts w:ascii="Arial" w:hAnsi="Arial" w:cs="Arial"/>
+          <w:sz w:val="24"/>
+          <w:szCs w:val="24"/>
+          <w:lang w:val="en-US"/>
         </w:rPr>
         <w:br w:type="page"/>
       </w:r>
@@ -766,28 +2094,244 @@
       <w:pPr>
         <w:jc w:val="both"/>
         <w:rPr>
-          <w:rFonts w:ascii="Arial" w:hAnsi="Arial" w:cs="Arial"/>
-          <w:sz w:val="24"/>
-          <w:szCs w:val="24"/>
+          <w:rFonts w:ascii="Arial" w:eastAsia="Times New Roman" w:hAnsi="Arial" w:cs="Arial"/>
+          <w:sz w:val="24"/>
+          <w:szCs w:val="24"/>
+          <w:lang w:eastAsia="fr-CA"/>
         </w:rPr>
       </w:pPr>
-      <w:r>
-        <w:rPr>
-          <w:rFonts w:ascii="Arial" w:eastAsia="Times New Roman" w:hAnsi="Arial" w:cs="Arial"/>
-          <w:sz w:val="24"/>
-          <w:szCs w:val="24"/>
-          <w:lang w:eastAsia="fr-CA"/>
-        </w:rPr>
-        <w:t>https://korben.info/idees-raspberry-pi.html</w:t>
+      <w:hyperlink r:id="rId7" w:history="1">
+        <w:r>
+          <w:rPr>
+            <w:rStyle w:val="Lienhypertexte"/>
+            <w:rFonts w:ascii="Arial" w:eastAsia="Times New Roman" w:hAnsi="Arial" w:cs="Arial"/>
+            <w:sz w:val="24"/>
+            <w:szCs w:val="24"/>
+            <w:lang w:eastAsia="fr-CA"/>
+          </w:rPr>
+          <w:t>https://korben.info/idees-raspberry-pi.html</w:t>
+        </w:r>
+      </w:hyperlink>
+    </w:p>
+    <w:p>
+      <w:pPr>
+        <w:jc w:val="both"/>
+        <w:rPr>
+          <w:rFonts w:ascii="Arial" w:eastAsia="Times New Roman" w:hAnsi="Arial" w:cs="Arial"/>
+          <w:sz w:val="24"/>
+          <w:szCs w:val="24"/>
+          <w:lang w:eastAsia="fr-CA"/>
+        </w:rPr>
+      </w:pPr>
+      <w:r>
+        <w:rPr>
+          <w:rFonts w:ascii="Arial" w:eastAsia="Times New Roman" w:hAnsi="Arial" w:cs="Arial"/>
+          <w:sz w:val="24"/>
+          <w:szCs w:val="24"/>
+          <w:lang w:eastAsia="fr-CA"/>
+        </w:rPr>
+        <w:t xml:space="preserve">Auteur inconnu (2017). </w:t>
+      </w:r>
+      <w:r>
+        <w:rPr>
+          <w:rFonts w:ascii="Arial" w:eastAsia="Times New Roman" w:hAnsi="Arial" w:cs="Arial"/>
+          <w:sz w:val="24"/>
+          <w:szCs w:val="24"/>
+          <w:lang w:eastAsia="fr-CA"/>
+        </w:rPr>
+        <w:t xml:space="preserve">« Original Banana PI A20 Dual </w:t>
+      </w:r>
+      <w:proofErr w:type="spellStart"/>
+      <w:r>
+        <w:rPr>
+          <w:rFonts w:ascii="Arial" w:eastAsia="Times New Roman" w:hAnsi="Arial" w:cs="Arial"/>
+          <w:sz w:val="24"/>
+          <w:szCs w:val="24"/>
+          <w:lang w:eastAsia="fr-CA"/>
+        </w:rPr>
+        <w:t>Core</w:t>
+      </w:r>
+      <w:proofErr w:type="spellEnd"/>
+      <w:r>
+        <w:rPr>
+          <w:rFonts w:ascii="Arial" w:eastAsia="Times New Roman" w:hAnsi="Arial" w:cs="Arial"/>
+          <w:sz w:val="24"/>
+          <w:szCs w:val="24"/>
+          <w:lang w:eastAsia="fr-CA"/>
+        </w:rPr>
+        <w:t xml:space="preserve"> </w:t>
+      </w:r>
+      <w:proofErr w:type="spellStart"/>
+      <w:r>
+        <w:rPr>
+          <w:rFonts w:ascii="Arial" w:eastAsia="Times New Roman" w:hAnsi="Arial" w:cs="Arial"/>
+          <w:sz w:val="24"/>
+          <w:szCs w:val="24"/>
+          <w:lang w:eastAsia="fr-CA"/>
+        </w:rPr>
+        <w:t>Development</w:t>
+      </w:r>
+      <w:proofErr w:type="spellEnd"/>
+      <w:r>
+        <w:rPr>
+          <w:rFonts w:ascii="Arial" w:eastAsia="Times New Roman" w:hAnsi="Arial" w:cs="Arial"/>
+          <w:sz w:val="24"/>
+          <w:szCs w:val="24"/>
+          <w:lang w:eastAsia="fr-CA"/>
+        </w:rPr>
+        <w:t xml:space="preserve"> </w:t>
+      </w:r>
+      <w:proofErr w:type="spellStart"/>
+      <w:r>
+        <w:rPr>
+          <w:rFonts w:ascii="Arial" w:eastAsia="Times New Roman" w:hAnsi="Arial" w:cs="Arial"/>
+          <w:sz w:val="24"/>
+          <w:szCs w:val="24"/>
+          <w:lang w:eastAsia="fr-CA"/>
+        </w:rPr>
+        <w:t>Board</w:t>
+      </w:r>
+      <w:proofErr w:type="spellEnd"/>
+      <w:r>
+        <w:rPr>
+          <w:rFonts w:ascii="Arial" w:eastAsia="Times New Roman" w:hAnsi="Arial" w:cs="Arial"/>
+          <w:sz w:val="24"/>
+          <w:szCs w:val="24"/>
+          <w:lang w:eastAsia="fr-CA"/>
+        </w:rPr>
+        <w:t> », Bang Good, 2017 (En ligne)</w:t>
+      </w:r>
+    </w:p>
+    <w:p>
+      <w:pPr>
+        <w:jc w:val="both"/>
+        <w:rPr>
+          <w:rFonts w:ascii="Arial" w:hAnsi="Arial" w:cs="Arial"/>
+          <w:sz w:val="24"/>
+          <w:szCs w:val="24"/>
+        </w:rPr>
+      </w:pPr>
+      <w:hyperlink r:id="rId8" w:history="1">
+        <w:r>
+          <w:rPr>
+            <w:rStyle w:val="Lienhypertexte"/>
+            <w:rFonts w:ascii="Arial" w:hAnsi="Arial" w:cs="Arial"/>
+            <w:sz w:val="24"/>
+            <w:szCs w:val="24"/>
+          </w:rPr>
+          <w:t>http://www.banggood.com/Original-Banana-PI-A20-Dual-Core-Development-Board-p-964230.html</w:t>
+        </w:r>
+      </w:hyperlink>
+    </w:p>
+    <w:p>
+      <w:pPr>
+        <w:jc w:val="both"/>
+        <w:rPr>
+          <w:rFonts w:ascii="Arial" w:eastAsia="Times New Roman" w:hAnsi="Arial" w:cs="Arial"/>
+          <w:sz w:val="24"/>
+          <w:szCs w:val="24"/>
+          <w:lang w:eastAsia="fr-CA"/>
+        </w:rPr>
+      </w:pPr>
+      <w:r>
+        <w:rPr>
+          <w:rFonts w:ascii="Arial" w:hAnsi="Arial" w:cs="Arial"/>
+          <w:sz w:val="24"/>
+          <w:szCs w:val="24"/>
+        </w:rPr>
+        <w:t xml:space="preserve">Auteur inconnu (2017). </w:t>
+      </w:r>
+      <w:r>
+        <w:rPr>
+          <w:rFonts w:ascii="Arial" w:eastAsia="Times New Roman" w:hAnsi="Arial" w:cs="Arial"/>
+          <w:sz w:val="24"/>
+          <w:szCs w:val="24"/>
+          <w:lang w:eastAsia="fr-CA"/>
+        </w:rPr>
+        <w:t>«</w:t>
+      </w:r>
+      <w:r>
+        <w:rPr>
+          <w:rFonts w:ascii="Arial" w:eastAsia="Times New Roman" w:hAnsi="Arial" w:cs="Arial"/>
+          <w:sz w:val="24"/>
+          <w:szCs w:val="24"/>
+          <w:lang w:eastAsia="fr-CA"/>
+        </w:rPr>
+        <w:t xml:space="preserve"> RASPBERRY</w:t>
+      </w:r>
+      <w:r>
+        <w:rPr>
+          <w:rFonts w:ascii="Arial" w:eastAsia="Times New Roman" w:hAnsi="Arial" w:cs="Arial"/>
+          <w:sz w:val="24"/>
+          <w:szCs w:val="24"/>
+          <w:lang w:eastAsia="fr-CA"/>
+        </w:rPr>
+        <w:t xml:space="preserve"> PI 3 MODEL B</w:t>
+      </w:r>
+      <w:r>
+        <w:rPr>
+          <w:rFonts w:ascii="Arial" w:eastAsia="Times New Roman" w:hAnsi="Arial" w:cs="Arial"/>
+          <w:sz w:val="24"/>
+          <w:szCs w:val="24"/>
+          <w:lang w:eastAsia="fr-CA"/>
+        </w:rPr>
+        <w:t xml:space="preserve"> </w:t>
+      </w:r>
+      <w:r>
+        <w:rPr>
+          <w:rFonts w:ascii="Arial" w:eastAsia="Times New Roman" w:hAnsi="Arial" w:cs="Arial"/>
+          <w:sz w:val="24"/>
+          <w:szCs w:val="24"/>
+          <w:lang w:eastAsia="fr-CA"/>
+        </w:rPr>
+        <w:t xml:space="preserve">», </w:t>
+      </w:r>
+      <w:proofErr w:type="spellStart"/>
+      <w:r>
+        <w:rPr>
+          <w:rFonts w:ascii="Arial" w:eastAsia="Times New Roman" w:hAnsi="Arial" w:cs="Arial"/>
+          <w:sz w:val="24"/>
+          <w:szCs w:val="24"/>
+          <w:lang w:eastAsia="fr-CA"/>
+        </w:rPr>
+        <w:t>Raspberry</w:t>
+      </w:r>
+      <w:proofErr w:type="spellEnd"/>
+      <w:r>
+        <w:rPr>
+          <w:rFonts w:ascii="Arial" w:eastAsia="Times New Roman" w:hAnsi="Arial" w:cs="Arial"/>
+          <w:sz w:val="24"/>
+          <w:szCs w:val="24"/>
+          <w:lang w:eastAsia="fr-CA"/>
+        </w:rPr>
+        <w:t xml:space="preserve"> pi, 2017 (En ligne)</w:t>
+      </w:r>
+    </w:p>
+    <w:p>
+      <w:pPr>
+        <w:jc w:val="both"/>
+        <w:rPr>
+          <w:rFonts w:ascii="Arial" w:hAnsi="Arial" w:cs="Arial"/>
+          <w:sz w:val="24"/>
+          <w:szCs w:val="24"/>
+        </w:rPr>
+      </w:pPr>
+      <w:r>
+        <w:rPr>
+          <w:rFonts w:ascii="Arial" w:hAnsi="Arial" w:cs="Arial"/>
+          <w:sz w:val="24"/>
+          <w:szCs w:val="24"/>
+        </w:rPr>
+        <w:t>https://www.raspberrypi.org/products/raspberry-pi-3-model-b/</w:t>
       </w:r>
     </w:p>
     <w:sectPr>
-      <w:headerReference w:type="even" r:id="rId7"/>
-      <w:headerReference w:type="default" r:id="rId8"/>
-      <w:footerReference w:type="even" r:id="rId9"/>
-      <w:footerReference w:type="default" r:id="rId10"/>
-      <w:headerReference w:type="first" r:id="rId11"/>
-      <w:footerReference w:type="first" r:id="rId12"/>
+      <w:headerReference w:type="even" r:id="rId9"/>
+      <w:headerReference w:type="default" r:id="rId10"/>
+      <w:footerReference w:type="even" r:id="rId11"/>
+      <w:footerReference w:type="default" r:id="rId12"/>
+      <w:headerReference w:type="first" r:id="rId13"/>
+      <w:footerReference w:type="first" r:id="rId14"/>
       <w:pgSz w:w="12240" w:h="15840"/>
       <w:pgMar w:top="1440" w:right="1800" w:bottom="1440" w:left="1800" w:header="708" w:footer="708" w:gutter="0"/>
       <w:cols w:space="708"/>
@@ -838,7 +2382,33 @@
         <w:rPr>
           <w:rFonts w:ascii="Arial" w:hAnsi="Arial" w:cs="Arial"/>
         </w:rPr>
-        <w:t xml:space="preserve"> Wikipédia, Raspberry Pi (2017)</w:t>
+        <w:t xml:space="preserve"> </w:t>
+      </w:r>
+      <w:r>
+        <w:rPr>
+          <w:rFonts w:ascii="Arial" w:hAnsi="Arial" w:cs="Arial"/>
+        </w:rPr>
+        <w:t xml:space="preserve">Auteur inconnu. </w:t>
+      </w:r>
+      <w:r>
+        <w:rPr>
+          <w:rFonts w:ascii="Arial" w:hAnsi="Arial" w:cs="Arial"/>
+        </w:rPr>
+        <w:t xml:space="preserve">Wikipédia, </w:t>
+      </w:r>
+      <w:proofErr w:type="spellStart"/>
+      <w:r>
+        <w:rPr>
+          <w:rFonts w:ascii="Arial" w:hAnsi="Arial" w:cs="Arial"/>
+        </w:rPr>
+        <w:t>Raspberry</w:t>
+      </w:r>
+      <w:proofErr w:type="spellEnd"/>
+      <w:r>
+        <w:rPr>
+          <w:rFonts w:ascii="Arial" w:hAnsi="Arial" w:cs="Arial"/>
+        </w:rPr>
+        <w:t xml:space="preserve"> Pi (2017)</w:t>
       </w:r>
       <w:r>
         <w:rPr>
@@ -885,6 +2455,61 @@
           <w:rFonts w:ascii="Arial" w:hAnsi="Arial" w:cs="Arial"/>
         </w:rPr>
         <w:t>.</w:t>
+      </w:r>
+    </w:p>
+  </w:endnote>
+  <w:endnote w:id="3">
+    <w:p>
+      <w:pPr>
+        <w:pStyle w:val="Notedefin"/>
+      </w:pPr>
+      <w:r>
+        <w:rPr>
+          <w:rStyle w:val="Appeldenotedefin"/>
+        </w:rPr>
+        <w:endnoteRef/>
+      </w:r>
+      <w:r>
+        <w:t xml:space="preserve"> </w:t>
+      </w:r>
+      <w:r>
+        <w:t xml:space="preserve">Auteur inconnu. </w:t>
+      </w:r>
+      <w:proofErr w:type="spellStart"/>
+      <w:r>
+        <w:t>Raspberry</w:t>
+      </w:r>
+      <w:proofErr w:type="spellEnd"/>
+      <w:r>
+        <w:t xml:space="preserve"> pi (2017)</w:t>
+      </w:r>
+    </w:p>
+  </w:endnote>
+  <w:endnote w:id="4">
+    <w:p>
+      <w:pPr>
+        <w:pStyle w:val="Notedefin"/>
+        <w:rPr>
+          <w:lang w:val="en-US"/>
+        </w:rPr>
+      </w:pPr>
+      <w:r>
+        <w:rPr>
+          <w:rStyle w:val="Appeldenotedefin"/>
+        </w:rPr>
+        <w:endnoteRef/>
+      </w:r>
+      <w:r>
+        <w:t xml:space="preserve"> </w:t>
+      </w:r>
+      <w:r>
+        <w:t xml:space="preserve">Auteur inconnu. </w:t>
+      </w:r>
+      <w:r>
+        <w:rPr>
+          <w:lang w:val="en-US"/>
+        </w:rPr>
+        <w:t>Bang Good (2017)</w:t>
       </w:r>
     </w:p>
   </w:endnote>
@@ -1370,6 +2995,28 @@
     <w:name w:val="Normal"/>
     <w:qFormat/>
   </w:style>
+  <w:style w:type="paragraph" w:styleId="Titre2">
+    <w:name w:val="heading 2"/>
+    <w:basedOn w:val="Normal"/>
+    <w:next w:val="Normal"/>
+    <w:link w:val="Titre2Car"/>
+    <w:uiPriority w:val="9"/>
+    <w:unhideWhenUsed/>
+    <w:qFormat/>
+    <w:rsid w:val="009A0C3F"/>
+    <w:pPr>
+      <w:keepNext/>
+      <w:keepLines/>
+      <w:spacing w:before="40" w:after="0"/>
+      <w:outlineLvl w:val="1"/>
+    </w:pPr>
+    <w:rPr>
+      <w:rFonts w:asciiTheme="majorHAnsi" w:eastAsiaTheme="majorEastAsia" w:hAnsiTheme="majorHAnsi" w:cstheme="majorBidi"/>
+      <w:color w:val="2E74B5" w:themeColor="accent1" w:themeShade="BF"/>
+      <w:sz w:val="26"/>
+      <w:szCs w:val="26"/>
+    </w:rPr>
+  </w:style>
   <w:style w:type="character" w:default="1" w:styleId="Policepardfaut">
     <w:name w:val="Default Paragraph Font"/>
     <w:uiPriority w:val="1"/>
@@ -1490,6 +3137,38 @@
     <w:link w:val="Pieddepage"/>
     <w:uiPriority w:val="99"/>
     <w:rsid w:val="00663CCA"/>
+  </w:style>
+  <w:style w:type="character" w:customStyle="1" w:styleId="Titre2Car">
+    <w:name w:val="Titre 2 Car"/>
+    <w:basedOn w:val="Policepardfaut"/>
+    <w:link w:val="Titre2"/>
+    <w:uiPriority w:val="9"/>
+    <w:rsid w:val="009A0C3F"/>
+    <w:rPr>
+      <w:rFonts w:asciiTheme="majorHAnsi" w:eastAsiaTheme="majorEastAsia" w:hAnsiTheme="majorHAnsi" w:cstheme="majorBidi"/>
+      <w:color w:val="2E74B5" w:themeColor="accent1" w:themeShade="BF"/>
+      <w:sz w:val="26"/>
+      <w:szCs w:val="26"/>
+    </w:rPr>
+  </w:style>
+  <w:style w:type="table" w:styleId="Grilledutableau">
+    <w:name w:val="Table Grid"/>
+    <w:basedOn w:val="TableauNormal"/>
+    <w:uiPriority w:val="39"/>
+    <w:rsid w:val="000464A9"/>
+    <w:pPr>
+      <w:spacing w:after="0" w:line="240" w:lineRule="auto"/>
+    </w:pPr>
+    <w:tblPr>
+      <w:tblBorders>
+        <w:top w:val="single" w:sz="4" w:space="0" w:color="auto"/>
+        <w:left w:val="single" w:sz="4" w:space="0" w:color="auto"/>
+        <w:bottom w:val="single" w:sz="4" w:space="0" w:color="auto"/>
+        <w:right w:val="single" w:sz="4" w:space="0" w:color="auto"/>
+        <w:insideH w:val="single" w:sz="4" w:space="0" w:color="auto"/>
+        <w:insideV w:val="single" w:sz="4" w:space="0" w:color="auto"/>
+      </w:tblBorders>
+    </w:tblPr>
   </w:style>
 </w:styles>
 </file>
@@ -1760,7 +3439,7 @@
 </file>
 
 <file path=customXml/itemProps1.xml><?xml version="1.0" encoding="utf-8"?>
-<ds:datastoreItem xmlns:ds="http://schemas.openxmlformats.org/officeDocument/2006/customXml" ds:itemID="{49BFAF6B-0461-4149-ACB5-ED1E7EF0A028}">
+<ds:datastoreItem xmlns:ds="http://schemas.openxmlformats.org/officeDocument/2006/customXml" ds:itemID="{B58E9658-733E-465D-8F00-F6FAE548A5C9}">
   <ds:schemaRefs>
     <ds:schemaRef ds:uri="http://schemas.openxmlformats.org/officeDocument/2006/bibliography"/>
   </ds:schemaRefs>

</xml_diff>